<commit_message>
Filled out program and verification sections
</commit_message>
<xml_diff>
--- a/report.docx
+++ b/report.docx
@@ -152,113 +152,214 @@
         </w:rPr>
         <w:t xml:space="preserve">To simulate the n-body problem, we created both a sequential and parallel version in order to see the differences in performance for each. Additionally, we created a graphical representation of the programs in order to see the results of the calculations and the collisions. </w:t>
       </w:r>
+    </w:p>
+    <w:p>
+      <w:pPr>
+        <w:rPr>
+          <w:rFonts w:ascii="Times New Roman" w:hAnsi="Times New Roman" w:cs="Times New Roman"/>
+        </w:rPr>
+      </w:pPr>
+    </w:p>
+    <w:p>
+      <w:pPr>
+        <w:rPr>
+          <w:rFonts w:ascii="Times New Roman" w:hAnsi="Times New Roman" w:cs="Times New Roman"/>
+        </w:rPr>
+      </w:pPr>
+      <w:r>
+        <w:rPr>
+          <w:rFonts w:ascii="Times New Roman" w:hAnsi="Times New Roman" w:cs="Times New Roman"/>
+        </w:rPr>
+        <w:t>/*---------------------------------------------------</w:t>
+      </w:r>
+    </w:p>
+    <w:p>
+      <w:pPr>
+        <w:rPr>
+          <w:rFonts w:ascii="Times New Roman" w:hAnsi="Times New Roman" w:cs="Times New Roman"/>
+        </w:rPr>
+      </w:pPr>
+      <w:r>
+        <w:rPr>
+          <w:rFonts w:ascii="Times New Roman" w:hAnsi="Times New Roman" w:cs="Times New Roman"/>
+        </w:rPr>
+        <w:t xml:space="preserve"> *</w:t>
+      </w:r>
+      <w:r>
+        <w:rPr>
+          <w:rFonts w:ascii="Times New Roman" w:hAnsi="Times New Roman" w:cs="Times New Roman"/>
+          <w:b/>
+        </w:rPr>
+        <w:t xml:space="preserve"> Programs</w:t>
+      </w:r>
+    </w:p>
+    <w:p>
+      <w:pPr>
+        <w:rPr>
+          <w:rFonts w:ascii="Times New Roman" w:hAnsi="Times New Roman" w:cs="Times New Roman"/>
+        </w:rPr>
+      </w:pPr>
+      <w:r>
+        <w:rPr>
+          <w:rFonts w:ascii="Times New Roman" w:hAnsi="Times New Roman" w:cs="Times New Roman"/>
+        </w:rPr>
+        <w:t xml:space="preserve"> *---------------------------------------------------*/</w:t>
+      </w:r>
+    </w:p>
+    <w:p>
+      <w:pPr>
+        <w:rPr>
+          <w:rFonts w:ascii="Times New Roman" w:hAnsi="Times New Roman" w:cs="Times New Roman"/>
+        </w:rPr>
+      </w:pPr>
+      <w:r>
+        <w:rPr>
+          <w:rFonts w:ascii="Times New Roman" w:hAnsi="Times New Roman" w:cs="Times New Roman"/>
+        </w:rPr>
+        <w:t>For our n-body problem solutions, both the sequential and parallel versions use the same GUI, planet, and point classes, while the parallel version has additional classes, which make it parallel.</w:t>
+      </w:r>
+      <w:r>
+        <w:rPr>
+          <w:rFonts w:ascii="Times New Roman" w:hAnsi="Times New Roman" w:cs="Times New Roman"/>
+        </w:rPr>
+        <w:t xml:space="preserve"> For the initial conditions, we just used random positions, velocities, forces, and masses. Using random initial conditions allows for many varying types of interactions between the bodies.</w:t>
+      </w:r>
+      <w:r>
+        <w:rPr>
+          <w:rFonts w:ascii="Times New Roman" w:hAnsi="Times New Roman" w:cs="Times New Roman"/>
+        </w:rPr>
+        <w:t xml:space="preserve"> The biggest enhancement to the solution is the GUI</w:t>
+      </w:r>
+      <w:r>
+        <w:rPr>
+          <w:rFonts w:ascii="Times New Roman" w:hAnsi="Times New Roman" w:cs="Times New Roman"/>
+        </w:rPr>
+        <w:t>, using the java.swing class,</w:t>
+      </w:r>
+      <w:r>
+        <w:rPr>
+          <w:rFonts w:ascii="Times New Roman" w:hAnsi="Times New Roman" w:cs="Times New Roman"/>
+        </w:rPr>
+        <w:t xml:space="preserve"> that makes it very simple to visualize what is happening in the code.</w:t>
+      </w:r>
+      <w:r>
+        <w:rPr>
+          <w:rFonts w:ascii="Times New Roman" w:hAnsi="Times New Roman" w:cs="Times New Roman"/>
+        </w:rPr>
+        <w:t xml:space="preserve"> Since the GUI is in use during the calculations, it slows the execution time somewhat, but the option to hide the GUI is available as well.</w:t>
+      </w:r>
+      <w:r>
+        <w:rPr>
+          <w:rFonts w:ascii="Times New Roman" w:hAnsi="Times New Roman" w:cs="Times New Roman"/>
+        </w:rPr>
+        <w:t xml:space="preserve"> The input for the programs includes the number of threads (which does nothing for the sequential version), the number of bodies, the size of the bodies (although we simply made the sizes of all bodies randomly), the number of time steps, and either 0 or 1 for whether or not to use the GUI.</w:t>
+      </w:r>
+    </w:p>
+    <w:p>
+      <w:pPr>
+        <w:rPr>
+          <w:rFonts w:ascii="Times New Roman" w:hAnsi="Times New Roman" w:cs="Times New Roman"/>
+        </w:rPr>
+      </w:pPr>
+    </w:p>
+    <w:p>
+      <w:pPr>
+        <w:rPr>
+          <w:rFonts w:ascii="Times New Roman" w:hAnsi="Times New Roman" w:cs="Times New Roman"/>
+        </w:rPr>
+      </w:pPr>
+      <w:r>
+        <w:rPr>
+          <w:rFonts w:ascii="Times New Roman" w:hAnsi="Times New Roman" w:cs="Times New Roman"/>
+        </w:rPr>
+        <w:t xml:space="preserve">The programs time the duration of the calculations as soon as all of the bodies and threads have been initialized. After the calculations are finished, the computation time and the number of collisions is output and the final positions and velocities of all of the bodies is input into a file named results.txt. </w:t>
+      </w:r>
+    </w:p>
+    <w:p>
+      <w:pPr>
+        <w:rPr>
+          <w:rFonts w:ascii="Times New Roman" w:hAnsi="Times New Roman" w:cs="Times New Roman"/>
+        </w:rPr>
+      </w:pPr>
+    </w:p>
+    <w:p>
+      <w:pPr>
+        <w:rPr>
+          <w:rFonts w:ascii="Times New Roman" w:hAnsi="Times New Roman" w:cs="Times New Roman"/>
+        </w:rPr>
+      </w:pPr>
+      <w:r>
+        <w:rPr>
+          <w:rFonts w:ascii="Times New Roman" w:hAnsi="Times New Roman" w:cs="Times New Roman"/>
+        </w:rPr>
+        <w:t>/*---------------------------------------------------</w:t>
+      </w:r>
+    </w:p>
+    <w:p>
+      <w:pPr>
+        <w:rPr>
+          <w:rFonts w:ascii="Times New Roman" w:hAnsi="Times New Roman" w:cs="Times New Roman"/>
+        </w:rPr>
+      </w:pPr>
+      <w:r>
+        <w:rPr>
+          <w:rFonts w:ascii="Times New Roman" w:hAnsi="Times New Roman" w:cs="Times New Roman"/>
+        </w:rPr>
+        <w:t xml:space="preserve"> * </w:t>
+      </w:r>
+      <w:r>
+        <w:rPr>
+          <w:rFonts w:ascii="Times New Roman" w:hAnsi="Times New Roman" w:cs="Times New Roman"/>
+          <w:b/>
+        </w:rPr>
+        <w:t>Verification</w:t>
+      </w:r>
+    </w:p>
+    <w:p>
+      <w:pPr>
+        <w:rPr>
+          <w:rFonts w:ascii="Times New Roman" w:hAnsi="Times New Roman" w:cs="Times New Roman"/>
+        </w:rPr>
+      </w:pPr>
+      <w:r>
+        <w:rPr>
+          <w:rFonts w:ascii="Times New Roman" w:hAnsi="Times New Roman" w:cs="Times New Roman"/>
+        </w:rPr>
+        <w:t xml:space="preserve"> *---------------------------------------------------*/</w:t>
+      </w:r>
+    </w:p>
+    <w:p>
+      <w:pPr>
+        <w:rPr>
+          <w:rFonts w:ascii="Times New Roman" w:hAnsi="Times New Roman" w:cs="Times New Roman"/>
+        </w:rPr>
+      </w:pPr>
+      <w:r>
+        <w:rPr>
+          <w:rFonts w:ascii="Times New Roman" w:hAnsi="Times New Roman" w:cs="Times New Roman"/>
+        </w:rPr>
+        <w:t xml:space="preserve">The programs were much easier to verify they were correct with the use of the GUI. The GUI allowed us to visualize the changes that were happening as a result of the code. </w:t>
+      </w:r>
+      <w:r>
+        <w:rPr>
+          <w:rFonts w:ascii="Times New Roman" w:hAnsi="Times New Roman" w:cs="Times New Roman"/>
+        </w:rPr>
+        <w:lastRenderedPageBreak/>
+        <w:t>When two bodies collide, they are supposed to be launched in a different direction based on the forces and velocities of the two bodies, which is visible from our trial runs.</w:t>
+      </w:r>
+      <w:r>
+        <w:rPr>
+          <w:rFonts w:ascii="Times New Roman" w:hAnsi="Times New Roman" w:cs="Times New Roman"/>
+        </w:rPr>
+        <w:t xml:space="preserve"> Two bodies colliding together also maintains that they are supposed to elastic collisions because a faster body may slow down after colliding, but the other body will speed up accordingly. Using the GUI, we see that the collisions are resolved correctly because the bodies only have changes in their velocities when they directly touch another body. They can come very close to another body and have no effect as a result of a</w:t>
+      </w:r>
       <w:bookmarkStart w:id="0" w:name="_GoBack"/>
       <w:bookmarkEnd w:id="0"/>
-    </w:p>
-    <w:p>
-      <w:pPr>
-        <w:rPr>
-          <w:rFonts w:ascii="Times New Roman" w:hAnsi="Times New Roman" w:cs="Times New Roman"/>
-        </w:rPr>
-      </w:pPr>
-    </w:p>
-    <w:p>
-      <w:pPr>
-        <w:rPr>
-          <w:rFonts w:ascii="Times New Roman" w:hAnsi="Times New Roman" w:cs="Times New Roman"/>
-        </w:rPr>
-      </w:pPr>
-      <w:r>
-        <w:rPr>
-          <w:rFonts w:ascii="Times New Roman" w:hAnsi="Times New Roman" w:cs="Times New Roman"/>
-        </w:rPr>
-        <w:t>/*---------------------------------------------------</w:t>
-      </w:r>
-    </w:p>
-    <w:p>
-      <w:pPr>
-        <w:rPr>
-          <w:rFonts w:ascii="Times New Roman" w:hAnsi="Times New Roman" w:cs="Times New Roman"/>
-        </w:rPr>
-      </w:pPr>
-      <w:r>
-        <w:rPr>
-          <w:rFonts w:ascii="Times New Roman" w:hAnsi="Times New Roman" w:cs="Times New Roman"/>
-        </w:rPr>
-        <w:t xml:space="preserve"> *</w:t>
-      </w:r>
-      <w:r>
-        <w:rPr>
-          <w:rFonts w:ascii="Times New Roman" w:hAnsi="Times New Roman" w:cs="Times New Roman"/>
-          <w:b/>
-        </w:rPr>
-        <w:t xml:space="preserve"> Programs</w:t>
-      </w:r>
-    </w:p>
-    <w:p>
-      <w:pPr>
-        <w:rPr>
-          <w:rFonts w:ascii="Times New Roman" w:hAnsi="Times New Roman" w:cs="Times New Roman"/>
-        </w:rPr>
-      </w:pPr>
-      <w:r>
-        <w:rPr>
-          <w:rFonts w:ascii="Times New Roman" w:hAnsi="Times New Roman" w:cs="Times New Roman"/>
-        </w:rPr>
-        <w:t xml:space="preserve"> *---------------------------------------------------*/</w:t>
-      </w:r>
-    </w:p>
-    <w:p>
-      <w:pPr>
-        <w:rPr>
-          <w:rFonts w:ascii="Times New Roman" w:hAnsi="Times New Roman" w:cs="Times New Roman"/>
-        </w:rPr>
-      </w:pPr>
-    </w:p>
-    <w:p>
-      <w:pPr>
-        <w:rPr>
-          <w:rFonts w:ascii="Times New Roman" w:hAnsi="Times New Roman" w:cs="Times New Roman"/>
-        </w:rPr>
-      </w:pPr>
-      <w:r>
-        <w:rPr>
-          <w:rFonts w:ascii="Times New Roman" w:hAnsi="Times New Roman" w:cs="Times New Roman"/>
-        </w:rPr>
-        <w:t>/*---------------------------------------------------</w:t>
-      </w:r>
-    </w:p>
-    <w:p>
-      <w:pPr>
-        <w:rPr>
-          <w:rFonts w:ascii="Times New Roman" w:hAnsi="Times New Roman" w:cs="Times New Roman"/>
-        </w:rPr>
-      </w:pPr>
-      <w:r>
-        <w:rPr>
-          <w:rFonts w:ascii="Times New Roman" w:hAnsi="Times New Roman" w:cs="Times New Roman"/>
-        </w:rPr>
-        <w:t xml:space="preserve"> * </w:t>
-      </w:r>
-      <w:r>
-        <w:rPr>
-          <w:rFonts w:ascii="Times New Roman" w:hAnsi="Times New Roman" w:cs="Times New Roman"/>
-          <w:b/>
-        </w:rPr>
-        <w:t>Verification</w:t>
-      </w:r>
-    </w:p>
-    <w:p>
-      <w:pPr>
-        <w:rPr>
-          <w:rFonts w:ascii="Times New Roman" w:hAnsi="Times New Roman" w:cs="Times New Roman"/>
-        </w:rPr>
-      </w:pPr>
-      <w:r>
-        <w:rPr>
-          <w:rFonts w:ascii="Times New Roman" w:hAnsi="Times New Roman" w:cs="Times New Roman"/>
-        </w:rPr>
-        <w:t xml:space="preserve"> *---------------------------------------------------*/</w:t>
+      <w:r>
+        <w:rPr>
+          <w:rFonts w:ascii="Times New Roman" w:hAnsi="Times New Roman" w:cs="Times New Roman"/>
+        </w:rPr>
+        <w:t xml:space="preserve"> collision.</w:t>
       </w:r>
     </w:p>
     <w:p>

</xml_diff>

<commit_message>
added sequential time test
</commit_message>
<xml_diff>
--- a/report.docx
+++ b/report.docx
@@ -234,7 +234,21 @@
         <w:rPr>
           <w:rFonts w:ascii="Times New Roman" w:hAnsi="Times New Roman" w:cs="Times New Roman"/>
         </w:rPr>
-        <w:t>, using the java.swing class,</w:t>
+        <w:t xml:space="preserve">, using the </w:t>
+      </w:r>
+      <w:proofErr w:type="spellStart"/>
+      <w:r>
+        <w:rPr>
+          <w:rFonts w:ascii="Times New Roman" w:hAnsi="Times New Roman" w:cs="Times New Roman"/>
+        </w:rPr>
+        <w:t>java.swing</w:t>
+      </w:r>
+      <w:proofErr w:type="spellEnd"/>
+      <w:r>
+        <w:rPr>
+          <w:rFonts w:ascii="Times New Roman" w:hAnsi="Times New Roman" w:cs="Times New Roman"/>
+        </w:rPr>
+        <w:t xml:space="preserve"> class,</w:t>
       </w:r>
       <w:r>
         <w:rPr>
@@ -351,76 +365,163 @@
         <w:rPr>
           <w:rFonts w:ascii="Times New Roman" w:hAnsi="Times New Roman" w:cs="Times New Roman"/>
         </w:rPr>
-        <w:t xml:space="preserve"> Two bodies colliding together also maintains that they are supposed to elastic collisions because a faster body may slow down after colliding, but the other body will speed up accordingly. Using the GUI, we see that the collisions are resolved correctly because the bodies only have changes in their velocities when they directly touch another body. They can come very close to another body and have no effect as a result of a</w:t>
+        <w:t xml:space="preserve"> Two bodies colliding together also maintains that they are supposed to elastic collisions because a faster body may slow down after colliding, but the other body will speed up accordingly. Using the GUI, we see that the collisions are resolved correctly because the bodies only have changes in their velocities when they directly touch another body. They can come very close to another body and have no effect as a result of a collision.</w:t>
+      </w:r>
+    </w:p>
+    <w:p>
+      <w:pPr>
+        <w:rPr>
+          <w:rFonts w:ascii="Times New Roman" w:hAnsi="Times New Roman" w:cs="Times New Roman"/>
+        </w:rPr>
+      </w:pPr>
+    </w:p>
+    <w:p>
+      <w:pPr>
+        <w:rPr>
+          <w:rFonts w:ascii="Times New Roman" w:hAnsi="Times New Roman" w:cs="Times New Roman"/>
+        </w:rPr>
+      </w:pPr>
+      <w:r>
+        <w:rPr>
+          <w:rFonts w:ascii="Times New Roman" w:hAnsi="Times New Roman" w:cs="Times New Roman"/>
+        </w:rPr>
+        <w:t>/*---------------------------------------------------</w:t>
+      </w:r>
+    </w:p>
+    <w:p>
+      <w:pPr>
+        <w:rPr>
+          <w:rFonts w:ascii="Times New Roman" w:hAnsi="Times New Roman" w:cs="Times New Roman"/>
+        </w:rPr>
+      </w:pPr>
+      <w:r>
+        <w:rPr>
+          <w:rFonts w:ascii="Times New Roman" w:hAnsi="Times New Roman" w:cs="Times New Roman"/>
+        </w:rPr>
+        <w:t xml:space="preserve"> * </w:t>
+      </w:r>
+      <w:r>
+        <w:rPr>
+          <w:rFonts w:ascii="Times New Roman" w:hAnsi="Times New Roman" w:cs="Times New Roman"/>
+          <w:b/>
+        </w:rPr>
+        <w:t>Timing Experiments</w:t>
+      </w:r>
+    </w:p>
+    <w:p>
+      <w:pPr>
+        <w:rPr>
+          <w:rFonts w:ascii="Times New Roman" w:hAnsi="Times New Roman" w:cs="Times New Roman"/>
+        </w:rPr>
+      </w:pPr>
+      <w:r>
+        <w:rPr>
+          <w:rFonts w:ascii="Times New Roman" w:hAnsi="Times New Roman" w:cs="Times New Roman"/>
+        </w:rPr>
+        <w:t xml:space="preserve"> *---------------------------------------------------*/</w:t>
+      </w:r>
+    </w:p>
+    <w:p>
+      <w:pPr>
+        <w:rPr>
+          <w:rFonts w:ascii="Times New Roman" w:hAnsi="Times New Roman" w:cs="Times New Roman"/>
+        </w:rPr>
+      </w:pPr>
+      <w:r>
+        <w:rPr>
+          <w:rFonts w:ascii="Times New Roman" w:hAnsi="Times New Roman" w:cs="Times New Roman"/>
+          <w:noProof/>
+        </w:rPr>
+        <w:drawing>
+          <wp:inline distT="0" distB="0" distL="0" distR="0" wp14:anchorId="7C6E2ADB" wp14:editId="6DB00A6F">
+            <wp:extent cx="4610100" cy="2717800"/>
+            <wp:effectExtent l="0" t="0" r="12700" b="0"/>
+            <wp:docPr id="1" name="Picture 1" descr="Macintosh HD:Users:tannerbernth:Desktop:Screen Shot 2017-04-07 at 8.52.02 PM.png"/>
+            <wp:cNvGraphicFramePr>
+              <a:graphicFrameLocks xmlns:a="http://schemas.openxmlformats.org/drawingml/2006/main" noChangeAspect="1"/>
+            </wp:cNvGraphicFramePr>
+            <a:graphic xmlns:a="http://schemas.openxmlformats.org/drawingml/2006/main">
+              <a:graphicData uri="http://schemas.openxmlformats.org/drawingml/2006/picture">
+                <pic:pic xmlns:pic="http://schemas.openxmlformats.org/drawingml/2006/picture">
+                  <pic:nvPicPr>
+                    <pic:cNvPr id="0" name="Picture 1" descr="Macintosh HD:Users:tannerbernth:Desktop:Screen Shot 2017-04-07 at 8.52.02 PM.png"/>
+                    <pic:cNvPicPr>
+                      <a:picLocks noChangeAspect="1" noChangeArrowheads="1"/>
+                    </pic:cNvPicPr>
+                  </pic:nvPicPr>
+                  <pic:blipFill>
+                    <a:blip r:embed="rId5">
+                      <a:extLst>
+                        <a:ext uri="{28A0092B-C50C-407E-A947-70E740481C1C}">
+                          <a14:useLocalDpi xmlns:a14="http://schemas.microsoft.com/office/drawing/2010/main" val="0"/>
+                        </a:ext>
+                      </a:extLst>
+                    </a:blip>
+                    <a:srcRect/>
+                    <a:stretch>
+                      <a:fillRect/>
+                    </a:stretch>
+                  </pic:blipFill>
+                  <pic:spPr bwMode="auto">
+                    <a:xfrm>
+                      <a:off x="0" y="0"/>
+                      <a:ext cx="4610100" cy="2717800"/>
+                    </a:xfrm>
+                    <a:prstGeom prst="rect">
+                      <a:avLst/>
+                    </a:prstGeom>
+                    <a:noFill/>
+                    <a:ln>
+                      <a:noFill/>
+                    </a:ln>
+                  </pic:spPr>
+                </pic:pic>
+              </a:graphicData>
+            </a:graphic>
+          </wp:inline>
+        </w:drawing>
+      </w:r>
+    </w:p>
+    <w:p>
+      <w:pPr>
+        <w:rPr>
+          <w:rFonts w:ascii="Times New Roman" w:hAnsi="Times New Roman" w:cs="Times New Roman"/>
+        </w:rPr>
+      </w:pPr>
+      <w:r>
+        <w:rPr>
+          <w:rFonts w:ascii="Times New Roman" w:hAnsi="Times New Roman" w:cs="Times New Roman"/>
+        </w:rPr>
+        <w:t>This shows the speed test on the sequential program using a GUI and without a GUI. The top two use 1000 bodies with 1000 time steps and the bottom ones use 500 bodies with 1000 time steps. These results show that the sequential program’s algorithms are n</w:t>
+      </w:r>
+      <w:r>
+        <w:rPr>
+          <w:rFonts w:ascii="Times New Roman" w:hAnsi="Times New Roman" w:cs="Times New Roman"/>
+          <w:vertAlign w:val="superscript"/>
+        </w:rPr>
+        <w:t xml:space="preserve">2 </w:t>
+      </w:r>
+      <w:r>
+        <w:rPr>
+          <w:rFonts w:ascii="Times New Roman" w:hAnsi="Times New Roman" w:cs="Times New Roman"/>
+        </w:rPr>
+        <w:t>,</w:t>
       </w:r>
       <w:bookmarkStart w:id="0" w:name="_GoBack"/>
       <w:bookmarkEnd w:id="0"/>
       <w:r>
         <w:rPr>
           <w:rFonts w:ascii="Times New Roman" w:hAnsi="Times New Roman" w:cs="Times New Roman"/>
-        </w:rPr>
-        <w:t xml:space="preserve"> collision.</w:t>
-      </w:r>
-    </w:p>
-    <w:p>
-      <w:pPr>
-        <w:rPr>
-          <w:rFonts w:ascii="Times New Roman" w:hAnsi="Times New Roman" w:cs="Times New Roman"/>
-        </w:rPr>
-      </w:pPr>
-    </w:p>
-    <w:p>
-      <w:pPr>
-        <w:rPr>
-          <w:rFonts w:ascii="Times New Roman" w:hAnsi="Times New Roman" w:cs="Times New Roman"/>
-        </w:rPr>
-      </w:pPr>
-      <w:r>
-        <w:rPr>
-          <w:rFonts w:ascii="Times New Roman" w:hAnsi="Times New Roman" w:cs="Times New Roman"/>
-        </w:rPr>
-        <w:t>/*---------------------------------------------------</w:t>
-      </w:r>
-    </w:p>
-    <w:p>
-      <w:pPr>
-        <w:rPr>
-          <w:rFonts w:ascii="Times New Roman" w:hAnsi="Times New Roman" w:cs="Times New Roman"/>
-        </w:rPr>
-      </w:pPr>
-      <w:r>
-        <w:rPr>
-          <w:rFonts w:ascii="Times New Roman" w:hAnsi="Times New Roman" w:cs="Times New Roman"/>
-        </w:rPr>
-        <w:t xml:space="preserve"> * </w:t>
-      </w:r>
-      <w:r>
-        <w:rPr>
-          <w:rFonts w:ascii="Times New Roman" w:hAnsi="Times New Roman" w:cs="Times New Roman"/>
-          <w:b/>
-        </w:rPr>
-        <w:t>Timing Experiments</w:t>
-      </w:r>
-    </w:p>
-    <w:p>
-      <w:pPr>
-        <w:rPr>
-          <w:rFonts w:ascii="Times New Roman" w:hAnsi="Times New Roman" w:cs="Times New Roman"/>
-        </w:rPr>
-      </w:pPr>
-      <w:r>
-        <w:rPr>
-          <w:rFonts w:ascii="Times New Roman" w:hAnsi="Times New Roman" w:cs="Times New Roman"/>
-        </w:rPr>
-        <w:t xml:space="preserve"> *---------------------------------------------------*/</w:t>
-      </w:r>
-    </w:p>
-    <w:p>
-      <w:pPr>
-        <w:rPr>
-          <w:rFonts w:ascii="Times New Roman" w:hAnsi="Times New Roman" w:cs="Times New Roman"/>
-        </w:rPr>
-      </w:pPr>
+          <w:vertAlign w:val="superscript"/>
+        </w:rPr>
+        <w:t xml:space="preserve"> </w:t>
+      </w:r>
+      <w:r>
+        <w:rPr>
+          <w:rFonts w:ascii="Times New Roman" w:hAnsi="Times New Roman" w:cs="Times New Roman"/>
+        </w:rPr>
+        <w:t xml:space="preserve">since the program run time doubled when the number of bodies doubled. </w:t>
+      </w:r>
     </w:p>
     <w:p>
       <w:pPr>
@@ -735,6 +836,33 @@
     <w:semiHidden/>
     <w:unhideWhenUsed/>
   </w:style>
+  <w:style w:type="paragraph" w:styleId="BalloonText">
+    <w:name w:val="Balloon Text"/>
+    <w:basedOn w:val="Normal"/>
+    <w:link w:val="BalloonTextChar"/>
+    <w:uiPriority w:val="99"/>
+    <w:semiHidden/>
+    <w:unhideWhenUsed/>
+    <w:rsid w:val="0051538F"/>
+    <w:rPr>
+      <w:rFonts w:ascii="Lucida Grande" w:hAnsi="Lucida Grande" w:cs="Lucida Grande"/>
+      <w:sz w:val="18"/>
+      <w:szCs w:val="18"/>
+    </w:rPr>
+  </w:style>
+  <w:style w:type="character" w:customStyle="1" w:styleId="BalloonTextChar">
+    <w:name w:val="Balloon Text Char"/>
+    <w:basedOn w:val="DefaultParagraphFont"/>
+    <w:link w:val="BalloonText"/>
+    <w:uiPriority w:val="99"/>
+    <w:semiHidden/>
+    <w:rsid w:val="0051538F"/>
+    <w:rPr>
+      <w:rFonts w:ascii="Lucida Grande" w:hAnsi="Lucida Grande" w:cs="Lucida Grande"/>
+      <w:sz w:val="18"/>
+      <w:szCs w:val="18"/>
+    </w:rPr>
+  </w:style>
 </w:styles>
 </file>
 
@@ -920,6 +1048,33 @@
     <w:uiPriority w:val="99"/>
     <w:semiHidden/>
     <w:unhideWhenUsed/>
+  </w:style>
+  <w:style w:type="paragraph" w:styleId="BalloonText">
+    <w:name w:val="Balloon Text"/>
+    <w:basedOn w:val="Normal"/>
+    <w:link w:val="BalloonTextChar"/>
+    <w:uiPriority w:val="99"/>
+    <w:semiHidden/>
+    <w:unhideWhenUsed/>
+    <w:rsid w:val="0051538F"/>
+    <w:rPr>
+      <w:rFonts w:ascii="Lucida Grande" w:hAnsi="Lucida Grande" w:cs="Lucida Grande"/>
+      <w:sz w:val="18"/>
+      <w:szCs w:val="18"/>
+    </w:rPr>
+  </w:style>
+  <w:style w:type="character" w:customStyle="1" w:styleId="BalloonTextChar">
+    <w:name w:val="Balloon Text Char"/>
+    <w:basedOn w:val="DefaultParagraphFont"/>
+    <w:link w:val="BalloonText"/>
+    <w:uiPriority w:val="99"/>
+    <w:semiHidden/>
+    <w:rsid w:val="0051538F"/>
+    <w:rPr>
+      <w:rFonts w:ascii="Lucida Grande" w:hAnsi="Lucida Grande" w:cs="Lucida Grande"/>
+      <w:sz w:val="18"/>
+      <w:szCs w:val="18"/>
+    </w:rPr>
   </w:style>
 </w:styles>
 </file>

</xml_diff>